<commit_message>
Paypal copy from web_ecommerce_spring
a da copy cac file ben kia qua. may dua tao table order order cart giong voi ben do la chay
</commit_message>
<xml_diff>
--- a/ITM_College_Document(Review2).docx
+++ b/ITM_College_Document(Review2).docx
@@ -894,7 +894,7 @@
               </wp:anchor>
             </w:drawing>
           </mc:Choice>
-          <mc:Fallback xmlns:w16sdtdh="http://schemas.microsoft.com/office/word/2020/wordml/sdtdatahash" xmlns:w16="http://schemas.microsoft.com/office/word/2018/wordml" xmlns:w16cex="http://schemas.microsoft.com/office/word/2018/wordml/cex">
+          <mc:Fallback xmlns:w16cex="http://schemas.microsoft.com/office/word/2018/wordml/cex" xmlns:w16="http://schemas.microsoft.com/office/word/2018/wordml" xmlns:w16sdtdh="http://schemas.microsoft.com/office/word/2020/wordml/sdtdatahash">
             <w:pict>
               <v:shape w14:anchorId="52529EE3" id="Ink 7" o:spid="_x0000_s1026" type="#_x0000_t75" style="position:absolute;margin-left:-73.9pt;margin-top:278.15pt;width:1.65pt;height:1.45pt;z-index:251661312;visibility:visible;mso-wrap-style:square;mso-wrap-distance-left:9pt;mso-wrap-distance-top:0;mso-wrap-distance-right:9pt;mso-wrap-distance-bottom:0;mso-position-horizontal:absolute;mso-position-horizontal-relative:text;mso-position-vertical:absolute;mso-position-vertical-relative:text" o:gfxdata="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">
                 <v:imagedata r:id="rId11" o:title=""/>
@@ -4011,7 +4011,6 @@
           <w:docPartUnique/>
         </w:docPartObj>
       </w:sdtPr>
-      <w:sdtEndPr/>
       <w:sdtContent>
         <w:p>
           <w:pPr>
@@ -12885,8 +12884,6 @@
               </w:rPr>
               <w:t>ASP.NET MVC</w:t>
             </w:r>
-            <w:bookmarkStart w:id="12" w:name="_GoBack"/>
-            <w:bookmarkEnd w:id="12"/>
           </w:p>
         </w:tc>
       </w:tr>
@@ -12981,12 +12978,12 @@
       <w:pPr>
         <w:pStyle w:val="Heading2"/>
       </w:pPr>
-      <w:bookmarkStart w:id="13" w:name="_Toc94364465"/>
+      <w:bookmarkStart w:id="12" w:name="_Toc94364465"/>
       <w:r>
         <w:lastRenderedPageBreak/>
         <w:t>Task Sheet Review I</w:t>
       </w:r>
-      <w:bookmarkEnd w:id="13"/>
+      <w:bookmarkEnd w:id="12"/>
     </w:p>
     <w:p/>
     <w:tbl>
@@ -14317,16 +14314,16 @@
           <w:b w:val="0"/>
         </w:rPr>
       </w:pPr>
-      <w:bookmarkStart w:id="14" w:name="_Toc94363172"/>
-      <w:bookmarkStart w:id="15" w:name="_Toc94364466"/>
+      <w:bookmarkStart w:id="13" w:name="_Toc94363172"/>
+      <w:bookmarkStart w:id="14" w:name="_Toc94364466"/>
       <w:r>
         <w:rPr>
           <w:b w:val="0"/>
         </w:rPr>
         <w:t>REVIEW II</w:t>
       </w:r>
+      <w:bookmarkEnd w:id="13"/>
       <w:bookmarkEnd w:id="14"/>
-      <w:bookmarkEnd w:id="15"/>
     </w:p>
     <w:p>
       <w:pPr>
@@ -14358,8 +14355,8 @@
           <w:rFonts w:cs="Arial"/>
         </w:rPr>
       </w:pPr>
-      <w:bookmarkStart w:id="16" w:name="_Toc94364467"/>
-      <w:bookmarkStart w:id="17" w:name="_Toc94363173"/>
+      <w:bookmarkStart w:id="15" w:name="_Toc94364467"/>
+      <w:bookmarkStart w:id="16" w:name="_Toc94363173"/>
       <w:r>
         <w:lastRenderedPageBreak/>
         <w:t xml:space="preserve">USE </w:t>
@@ -14367,9 +14364,9 @@
       <w:r>
         <w:t>CASES</w:t>
       </w:r>
-      <w:bookmarkEnd w:id="16"/>
+      <w:bookmarkEnd w:id="15"/>
     </w:p>
-    <w:bookmarkEnd w:id="17"/>
+    <w:bookmarkEnd w:id="16"/>
     <w:p>
       <w:r>
         <w:rPr>
@@ -14416,14 +14413,14 @@
       <w:pPr>
         <w:pStyle w:val="Heading4"/>
       </w:pPr>
-      <w:bookmarkStart w:id="18" w:name="_Toc94363174"/>
-      <w:bookmarkStart w:id="19" w:name="_Toc94364468"/>
+      <w:bookmarkStart w:id="17" w:name="_Toc94363174"/>
+      <w:bookmarkStart w:id="18" w:name="_Toc94364468"/>
       <w:r>
         <w:lastRenderedPageBreak/>
         <w:t>HOME PAGE</w:t>
       </w:r>
+      <w:bookmarkEnd w:id="17"/>
       <w:bookmarkEnd w:id="18"/>
-      <w:bookmarkEnd w:id="19"/>
     </w:p>
     <w:tbl>
       <w:tblPr>
@@ -14943,13 +14940,13 @@
       <w:pPr>
         <w:pStyle w:val="Heading4"/>
       </w:pPr>
-      <w:bookmarkStart w:id="20" w:name="_Toc94363175"/>
-      <w:bookmarkStart w:id="21" w:name="_Toc94364469"/>
+      <w:bookmarkStart w:id="19" w:name="_Toc94363175"/>
+      <w:bookmarkStart w:id="20" w:name="_Toc94364469"/>
       <w:r>
         <w:t>COURSE</w:t>
       </w:r>
+      <w:bookmarkEnd w:id="19"/>
       <w:bookmarkEnd w:id="20"/>
-      <w:bookmarkEnd w:id="21"/>
     </w:p>
     <w:tbl>
       <w:tblPr>
@@ -15459,14 +15456,14 @@
       <w:pPr>
         <w:pStyle w:val="Heading4"/>
       </w:pPr>
-      <w:bookmarkStart w:id="22" w:name="_Toc94363176"/>
-      <w:bookmarkStart w:id="23" w:name="_Toc94364470"/>
+      <w:bookmarkStart w:id="21" w:name="_Toc94363176"/>
+      <w:bookmarkStart w:id="22" w:name="_Toc94364470"/>
       <w:r>
         <w:lastRenderedPageBreak/>
         <w:t>ADMISSION</w:t>
       </w:r>
+      <w:bookmarkEnd w:id="21"/>
       <w:bookmarkEnd w:id="22"/>
-      <w:bookmarkEnd w:id="23"/>
     </w:p>
     <w:tbl>
       <w:tblPr>
@@ -15988,13 +15985,13 @@
       <w:pPr>
         <w:pStyle w:val="Heading4"/>
       </w:pPr>
-      <w:bookmarkStart w:id="24" w:name="_Toc94363177"/>
-      <w:bookmarkStart w:id="25" w:name="_Toc94364471"/>
+      <w:bookmarkStart w:id="23" w:name="_Toc94363177"/>
+      <w:bookmarkStart w:id="24" w:name="_Toc94364471"/>
       <w:r>
         <w:t>ADMISSION FORM</w:t>
       </w:r>
+      <w:bookmarkEnd w:id="23"/>
       <w:bookmarkEnd w:id="24"/>
-      <w:bookmarkEnd w:id="25"/>
     </w:p>
     <w:tbl>
       <w:tblPr>
@@ -17348,18 +17345,18 @@
       </w:tr>
     </w:tbl>
     <w:p>
-      <w:bookmarkStart w:id="26" w:name="_Toc94363178"/>
+      <w:bookmarkStart w:id="25" w:name="_Toc94363178"/>
     </w:p>
     <w:p>
       <w:pPr>
         <w:pStyle w:val="Heading4"/>
       </w:pPr>
-      <w:bookmarkStart w:id="27" w:name="_Toc94364472"/>
+      <w:bookmarkStart w:id="26" w:name="_Toc94364472"/>
       <w:r>
         <w:t>CHECK THE ADMISSION STATUS</w:t>
       </w:r>
+      <w:bookmarkEnd w:id="25"/>
       <w:bookmarkEnd w:id="26"/>
-      <w:bookmarkEnd w:id="27"/>
     </w:p>
     <w:tbl>
       <w:tblPr>
@@ -18144,14 +18141,14 @@
       <w:pPr>
         <w:pStyle w:val="Heading4"/>
       </w:pPr>
-      <w:bookmarkStart w:id="28" w:name="_Toc94363179"/>
-      <w:bookmarkStart w:id="29" w:name="_Toc94364473"/>
+      <w:bookmarkStart w:id="27" w:name="_Toc94363179"/>
+      <w:bookmarkStart w:id="28" w:name="_Toc94364473"/>
       <w:r>
         <w:lastRenderedPageBreak/>
         <w:t>DEPARTMENTS</w:t>
       </w:r>
+      <w:bookmarkEnd w:id="27"/>
       <w:bookmarkEnd w:id="28"/>
-      <w:bookmarkEnd w:id="29"/>
     </w:p>
     <w:tbl>
       <w:tblPr>
@@ -18672,13 +18669,13 @@
       <w:pPr>
         <w:pStyle w:val="Heading4"/>
       </w:pPr>
-      <w:bookmarkStart w:id="30" w:name="_Toc94363180"/>
-      <w:bookmarkStart w:id="31" w:name="_Toc94364474"/>
+      <w:bookmarkStart w:id="29" w:name="_Toc94363180"/>
+      <w:bookmarkStart w:id="30" w:name="_Toc94364474"/>
       <w:r>
         <w:t>FACULTY</w:t>
       </w:r>
+      <w:bookmarkEnd w:id="29"/>
       <w:bookmarkEnd w:id="30"/>
-      <w:bookmarkEnd w:id="31"/>
     </w:p>
     <w:tbl>
       <w:tblPr>
@@ -19200,14 +19197,14 @@
       <w:pPr>
         <w:pStyle w:val="Heading4"/>
       </w:pPr>
-      <w:bookmarkStart w:id="32" w:name="_Toc94363181"/>
-      <w:bookmarkStart w:id="33" w:name="_Toc94364475"/>
+      <w:bookmarkStart w:id="31" w:name="_Toc94363181"/>
+      <w:bookmarkStart w:id="32" w:name="_Toc94364475"/>
       <w:r>
         <w:lastRenderedPageBreak/>
         <w:t>FACILITIES</w:t>
       </w:r>
+      <w:bookmarkEnd w:id="31"/>
       <w:bookmarkEnd w:id="32"/>
-      <w:bookmarkEnd w:id="33"/>
     </w:p>
     <w:tbl>
       <w:tblPr>
@@ -19713,13 +19710,13 @@
       <w:pPr>
         <w:pStyle w:val="Heading4"/>
       </w:pPr>
-      <w:bookmarkStart w:id="34" w:name="_Toc94363182"/>
-      <w:bookmarkStart w:id="35" w:name="_Toc94364476"/>
+      <w:bookmarkStart w:id="33" w:name="_Toc94363182"/>
+      <w:bookmarkStart w:id="34" w:name="_Toc94364476"/>
       <w:r>
         <w:t>STUDENT REGISTRATION</w:t>
       </w:r>
+      <w:bookmarkEnd w:id="33"/>
       <w:bookmarkEnd w:id="34"/>
-      <w:bookmarkEnd w:id="35"/>
     </w:p>
     <w:tbl>
       <w:tblPr>
@@ -20601,14 +20598,14 @@
       <w:pPr>
         <w:pStyle w:val="Heading4"/>
       </w:pPr>
-      <w:bookmarkStart w:id="36" w:name="_Toc94363183"/>
-      <w:bookmarkStart w:id="37" w:name="_Toc94364477"/>
+      <w:bookmarkStart w:id="35" w:name="_Toc94363183"/>
+      <w:bookmarkStart w:id="36" w:name="_Toc94364477"/>
       <w:r>
         <w:lastRenderedPageBreak/>
         <w:t>CONTACT US</w:t>
       </w:r>
+      <w:bookmarkEnd w:id="35"/>
       <w:bookmarkEnd w:id="36"/>
-      <w:bookmarkEnd w:id="37"/>
     </w:p>
     <w:tbl>
       <w:tblPr>
@@ -21124,18 +21121,18 @@
       </w:tr>
     </w:tbl>
     <w:p>
-      <w:bookmarkStart w:id="38" w:name="_Toc94363184"/>
+      <w:bookmarkStart w:id="37" w:name="_Toc94363184"/>
     </w:p>
     <w:p>
       <w:pPr>
         <w:pStyle w:val="Heading4"/>
       </w:pPr>
-      <w:bookmarkStart w:id="39" w:name="_Toc94364478"/>
+      <w:bookmarkStart w:id="38" w:name="_Toc94364478"/>
       <w:r>
         <w:t>FEEDBACK</w:t>
       </w:r>
+      <w:bookmarkEnd w:id="37"/>
       <w:bookmarkEnd w:id="38"/>
-      <w:bookmarkEnd w:id="39"/>
     </w:p>
     <w:tbl>
       <w:tblPr>
@@ -22106,8 +22103,8 @@
       <w:pPr>
         <w:pStyle w:val="Heading4"/>
       </w:pPr>
-      <w:bookmarkStart w:id="40" w:name="_Toc94363185"/>
-      <w:bookmarkStart w:id="41" w:name="_Toc94364479"/>
+      <w:bookmarkStart w:id="39" w:name="_Toc94363185"/>
+      <w:bookmarkStart w:id="40" w:name="_Toc94364479"/>
       <w:r>
         <w:lastRenderedPageBreak/>
         <w:t>CREATE</w:t>
@@ -22118,8 +22115,8 @@
       <w:r>
         <w:t xml:space="preserve"> COURSE</w:t>
       </w:r>
+      <w:bookmarkEnd w:id="39"/>
       <w:bookmarkEnd w:id="40"/>
-      <w:bookmarkEnd w:id="41"/>
     </w:p>
     <w:tbl>
       <w:tblPr>
@@ -22982,8 +22979,8 @@
       <w:pPr>
         <w:pStyle w:val="Heading4"/>
       </w:pPr>
-      <w:bookmarkStart w:id="42" w:name="_Toc94363186"/>
-      <w:bookmarkStart w:id="43" w:name="_Toc94364480"/>
+      <w:bookmarkStart w:id="41" w:name="_Toc94363186"/>
+      <w:bookmarkStart w:id="42" w:name="_Toc94364480"/>
       <w:r>
         <w:lastRenderedPageBreak/>
         <w:t>DELETE</w:t>
@@ -22991,8 +22988,8 @@
       <w:r>
         <w:t xml:space="preserve"> COURSE</w:t>
       </w:r>
+      <w:bookmarkEnd w:id="41"/>
       <w:bookmarkEnd w:id="42"/>
-      <w:bookmarkEnd w:id="43"/>
     </w:p>
     <w:tbl>
       <w:tblPr>
@@ -23718,14 +23715,14 @@
       <w:pPr>
         <w:pStyle w:val="Heading4"/>
       </w:pPr>
-      <w:bookmarkStart w:id="44" w:name="_Toc94363187"/>
-      <w:bookmarkStart w:id="45" w:name="_Toc94364481"/>
+      <w:bookmarkStart w:id="43" w:name="_Toc94363187"/>
+      <w:bookmarkStart w:id="44" w:name="_Toc94364481"/>
       <w:r>
         <w:lastRenderedPageBreak/>
         <w:t>EDIT ADMISSION</w:t>
       </w:r>
+      <w:bookmarkEnd w:id="43"/>
       <w:bookmarkEnd w:id="44"/>
-      <w:bookmarkEnd w:id="45"/>
     </w:p>
     <w:tbl>
       <w:tblPr>
@@ -24307,8 +24304,8 @@
       <w:pPr>
         <w:pStyle w:val="Heading4"/>
       </w:pPr>
-      <w:bookmarkStart w:id="46" w:name="_Toc94363188"/>
-      <w:bookmarkStart w:id="47" w:name="_Toc94364482"/>
+      <w:bookmarkStart w:id="45" w:name="_Toc94363188"/>
+      <w:bookmarkStart w:id="46" w:name="_Toc94364482"/>
       <w:r>
         <w:t>CREATE/EDIT DEPAR</w:t>
       </w:r>
@@ -24318,8 +24315,8 @@
       <w:r>
         <w:t>MENT</w:t>
       </w:r>
+      <w:bookmarkEnd w:id="45"/>
       <w:bookmarkEnd w:id="46"/>
-      <w:bookmarkEnd w:id="47"/>
     </w:p>
     <w:tbl>
       <w:tblPr>
@@ -25107,16 +25104,16 @@
       <w:pPr>
         <w:pStyle w:val="Heading4"/>
       </w:pPr>
-      <w:bookmarkStart w:id="48" w:name="_Toc94363189"/>
-      <w:bookmarkStart w:id="49" w:name="_Toc94364483"/>
+      <w:bookmarkStart w:id="47" w:name="_Toc94363189"/>
+      <w:bookmarkStart w:id="48" w:name="_Toc94364483"/>
       <w:r>
         <w:t xml:space="preserve">DELETE </w:t>
       </w:r>
       <w:r>
         <w:t>DEPARTMENT</w:t>
       </w:r>
+      <w:bookmarkEnd w:id="47"/>
       <w:bookmarkEnd w:id="48"/>
-      <w:bookmarkEnd w:id="49"/>
     </w:p>
     <w:tbl>
       <w:tblPr>
@@ -25832,13 +25829,13 @@
       <w:r>
         <w:t xml:space="preserve"> </w:t>
       </w:r>
-      <w:bookmarkStart w:id="50" w:name="_Toc94363190"/>
-      <w:bookmarkStart w:id="51" w:name="_Toc94364484"/>
+      <w:bookmarkStart w:id="49" w:name="_Toc94363190"/>
+      <w:bookmarkStart w:id="50" w:name="_Toc94364484"/>
       <w:r>
         <w:t>CREATE/EDIT FACULTY</w:t>
       </w:r>
+      <w:bookmarkEnd w:id="49"/>
       <w:bookmarkEnd w:id="50"/>
-      <w:bookmarkEnd w:id="51"/>
     </w:p>
     <w:tbl>
       <w:tblPr>
@@ -26758,16 +26755,16 @@
       <w:pPr>
         <w:pStyle w:val="Heading4"/>
       </w:pPr>
-      <w:bookmarkStart w:id="52" w:name="_Toc94363191"/>
-      <w:bookmarkStart w:id="53" w:name="_Toc94364485"/>
+      <w:bookmarkStart w:id="51" w:name="_Toc94363191"/>
+      <w:bookmarkStart w:id="52" w:name="_Toc94364485"/>
       <w:r>
         <w:t xml:space="preserve">DELETE </w:t>
       </w:r>
       <w:r>
         <w:t>FACULTY</w:t>
       </w:r>
+      <w:bookmarkEnd w:id="51"/>
       <w:bookmarkEnd w:id="52"/>
-      <w:bookmarkEnd w:id="53"/>
     </w:p>
     <w:tbl>
       <w:tblPr>
@@ -27451,16 +27448,16 @@
       <w:pPr>
         <w:pStyle w:val="Heading4"/>
       </w:pPr>
-      <w:bookmarkStart w:id="54" w:name="_Toc94363192"/>
-      <w:bookmarkStart w:id="55" w:name="_Toc94364486"/>
+      <w:bookmarkStart w:id="53" w:name="_Toc94363192"/>
+      <w:bookmarkStart w:id="54" w:name="_Toc94364486"/>
       <w:r>
         <w:t xml:space="preserve">CREATE/EDIT </w:t>
       </w:r>
       <w:r>
         <w:t>FACILITIES</w:t>
       </w:r>
+      <w:bookmarkEnd w:id="53"/>
       <w:bookmarkEnd w:id="54"/>
-      <w:bookmarkEnd w:id="55"/>
     </w:p>
     <w:tbl>
       <w:tblPr>
@@ -28221,7 +28218,7 @@
       </w:tr>
     </w:tbl>
     <w:p>
-      <w:bookmarkStart w:id="56" w:name="_Toc94363193"/>
+      <w:bookmarkStart w:id="55" w:name="_Toc94363193"/>
     </w:p>
     <w:p>
       <w:pPr>
@@ -28240,7 +28237,7 @@
       <w:pPr>
         <w:pStyle w:val="Heading4"/>
       </w:pPr>
-      <w:bookmarkStart w:id="57" w:name="_Toc94364487"/>
+      <w:bookmarkStart w:id="56" w:name="_Toc94364487"/>
       <w:r>
         <w:lastRenderedPageBreak/>
         <w:t xml:space="preserve">DELETE </w:t>
@@ -28248,8 +28245,8 @@
       <w:r>
         <w:t>FACILITIES</w:t>
       </w:r>
+      <w:bookmarkEnd w:id="55"/>
       <w:bookmarkEnd w:id="56"/>
-      <w:bookmarkEnd w:id="57"/>
     </w:p>
     <w:tbl>
       <w:tblPr>
@@ -28937,14 +28934,14 @@
       <w:pPr>
         <w:pStyle w:val="Heading4"/>
       </w:pPr>
-      <w:bookmarkStart w:id="58" w:name="_Toc94363194"/>
-      <w:bookmarkStart w:id="59" w:name="_Toc94364488"/>
+      <w:bookmarkStart w:id="57" w:name="_Toc94363194"/>
+      <w:bookmarkStart w:id="58" w:name="_Toc94364488"/>
       <w:r>
         <w:lastRenderedPageBreak/>
         <w:t>CREATE/EDIT STREAM</w:t>
       </w:r>
+      <w:bookmarkEnd w:id="57"/>
       <w:bookmarkEnd w:id="58"/>
-      <w:bookmarkEnd w:id="59"/>
     </w:p>
     <w:tbl>
       <w:tblPr>
@@ -29653,16 +29650,16 @@
       <w:pPr>
         <w:pStyle w:val="Heading4"/>
       </w:pPr>
-      <w:bookmarkStart w:id="60" w:name="_Toc94363195"/>
-      <w:bookmarkStart w:id="61" w:name="_Toc94364489"/>
+      <w:bookmarkStart w:id="59" w:name="_Toc94363195"/>
+      <w:bookmarkStart w:id="60" w:name="_Toc94364489"/>
       <w:r>
         <w:t xml:space="preserve">DELETE </w:t>
       </w:r>
       <w:r>
         <w:t>STREAM</w:t>
       </w:r>
+      <w:bookmarkEnd w:id="59"/>
       <w:bookmarkEnd w:id="60"/>
-      <w:bookmarkEnd w:id="61"/>
     </w:p>
     <w:tbl>
       <w:tblPr>
@@ -30352,13 +30349,13 @@
       <w:pPr>
         <w:pStyle w:val="Heading4"/>
       </w:pPr>
-      <w:bookmarkStart w:id="62" w:name="_Toc94363196"/>
-      <w:bookmarkStart w:id="63" w:name="_Toc94364490"/>
+      <w:bookmarkStart w:id="61" w:name="_Toc94363196"/>
+      <w:bookmarkStart w:id="62" w:name="_Toc94364490"/>
       <w:r>
         <w:t>CREATE/EDIT FIELD</w:t>
       </w:r>
+      <w:bookmarkEnd w:id="61"/>
       <w:bookmarkEnd w:id="62"/>
-      <w:bookmarkEnd w:id="63"/>
     </w:p>
     <w:tbl>
       <w:tblPr>
@@ -31128,16 +31125,16 @@
       <w:pPr>
         <w:pStyle w:val="Heading4"/>
       </w:pPr>
-      <w:bookmarkStart w:id="64" w:name="_Toc94363197"/>
-      <w:bookmarkStart w:id="65" w:name="_Toc94364491"/>
+      <w:bookmarkStart w:id="63" w:name="_Toc94363197"/>
+      <w:bookmarkStart w:id="64" w:name="_Toc94364491"/>
       <w:r>
         <w:t xml:space="preserve">DELETE </w:t>
       </w:r>
       <w:r>
         <w:t>FIELD</w:t>
       </w:r>
+      <w:bookmarkEnd w:id="63"/>
       <w:bookmarkEnd w:id="64"/>
-      <w:bookmarkEnd w:id="65"/>
     </w:p>
     <w:tbl>
       <w:tblPr>
@@ -31828,13 +31825,13 @@
       <w:pPr>
         <w:pStyle w:val="Heading4"/>
       </w:pPr>
-      <w:bookmarkStart w:id="66" w:name="_Toc94363198"/>
-      <w:bookmarkStart w:id="67" w:name="_Toc94364492"/>
+      <w:bookmarkStart w:id="65" w:name="_Toc94363198"/>
+      <w:bookmarkStart w:id="66" w:name="_Toc94364492"/>
       <w:r>
         <w:t>CREATE/EDIT SPECIALIZED SUBJECT</w:t>
       </w:r>
+      <w:bookmarkEnd w:id="65"/>
       <w:bookmarkEnd w:id="66"/>
-      <w:bookmarkEnd w:id="67"/>
     </w:p>
     <w:tbl>
       <w:tblPr>
@@ -32746,16 +32743,16 @@
       <w:pPr>
         <w:pStyle w:val="Heading4"/>
       </w:pPr>
-      <w:bookmarkStart w:id="68" w:name="_Toc94363199"/>
-      <w:bookmarkStart w:id="69" w:name="_Toc94364493"/>
+      <w:bookmarkStart w:id="67" w:name="_Toc94363199"/>
+      <w:bookmarkStart w:id="68" w:name="_Toc94364493"/>
       <w:r>
         <w:t xml:space="preserve">DELETE </w:t>
       </w:r>
       <w:r>
         <w:t>SPECIALIZED SUBJECT</w:t>
       </w:r>
+      <w:bookmarkEnd w:id="67"/>
       <w:bookmarkEnd w:id="68"/>
-      <w:bookmarkEnd w:id="69"/>
     </w:p>
     <w:tbl>
       <w:tblPr>
@@ -33437,14 +33434,14 @@
       <w:pPr>
         <w:pStyle w:val="Heading4"/>
       </w:pPr>
-      <w:bookmarkStart w:id="70" w:name="_Toc94363200"/>
-      <w:bookmarkStart w:id="71" w:name="_Toc94364494"/>
+      <w:bookmarkStart w:id="69" w:name="_Toc94363200"/>
+      <w:bookmarkStart w:id="70" w:name="_Toc94364494"/>
       <w:r>
         <w:lastRenderedPageBreak/>
         <w:t>CREATE/EDIT OPTIONAL SUBJECT</w:t>
       </w:r>
+      <w:bookmarkEnd w:id="69"/>
       <w:bookmarkEnd w:id="70"/>
-      <w:bookmarkEnd w:id="71"/>
     </w:p>
     <w:tbl>
       <w:tblPr>
@@ -34249,8 +34246,8 @@
       <w:pPr>
         <w:pStyle w:val="Heading4"/>
       </w:pPr>
-      <w:bookmarkStart w:id="72" w:name="_Toc94363201"/>
-      <w:bookmarkStart w:id="73" w:name="_Toc94364495"/>
+      <w:bookmarkStart w:id="71" w:name="_Toc94363201"/>
+      <w:bookmarkStart w:id="72" w:name="_Toc94364495"/>
       <w:r>
         <w:lastRenderedPageBreak/>
         <w:t xml:space="preserve">DELETE </w:t>
@@ -34261,8 +34258,8 @@
       <w:r>
         <w:t xml:space="preserve"> SUBJECT</w:t>
       </w:r>
+      <w:bookmarkEnd w:id="71"/>
       <w:bookmarkEnd w:id="72"/>
-      <w:bookmarkEnd w:id="73"/>
     </w:p>
     <w:tbl>
       <w:tblPr>
@@ -34963,16 +34960,16 @@
       <w:pPr>
         <w:pStyle w:val="Heading4"/>
       </w:pPr>
-      <w:bookmarkStart w:id="74" w:name="_Toc94363202"/>
-      <w:bookmarkStart w:id="75" w:name="_Toc94364496"/>
+      <w:bookmarkStart w:id="73" w:name="_Toc94363202"/>
+      <w:bookmarkStart w:id="74" w:name="_Toc94364496"/>
       <w:r>
         <w:t xml:space="preserve">CREATE/EDIT </w:t>
       </w:r>
       <w:r>
         <w:t>ACCOUNT</w:t>
       </w:r>
+      <w:bookmarkEnd w:id="73"/>
       <w:bookmarkEnd w:id="74"/>
-      <w:bookmarkEnd w:id="75"/>
     </w:p>
     <w:tbl>
       <w:tblPr>
@@ -36032,8 +36029,8 @@
       <w:pPr>
         <w:pStyle w:val="Heading4"/>
       </w:pPr>
-      <w:bookmarkStart w:id="76" w:name="_Toc94363203"/>
-      <w:bookmarkStart w:id="77" w:name="_Toc94364497"/>
+      <w:bookmarkStart w:id="75" w:name="_Toc94363203"/>
+      <w:bookmarkStart w:id="76" w:name="_Toc94364497"/>
       <w:r>
         <w:lastRenderedPageBreak/>
         <w:t xml:space="preserve">DELETE </w:t>
@@ -36041,8 +36038,8 @@
       <w:r>
         <w:t>ACCOINT</w:t>
       </w:r>
+      <w:bookmarkEnd w:id="75"/>
       <w:bookmarkEnd w:id="76"/>
-      <w:bookmarkEnd w:id="77"/>
     </w:p>
     <w:tbl>
       <w:tblPr>
@@ -36730,14 +36727,14 @@
       <w:pPr>
         <w:pStyle w:val="Heading4"/>
       </w:pPr>
-      <w:bookmarkStart w:id="78" w:name="_Toc94363204"/>
-      <w:bookmarkStart w:id="79" w:name="_Toc94364498"/>
+      <w:bookmarkStart w:id="77" w:name="_Toc94363204"/>
+      <w:bookmarkStart w:id="78" w:name="_Toc94364498"/>
       <w:r>
         <w:lastRenderedPageBreak/>
         <w:t>LOGIN</w:t>
       </w:r>
+      <w:bookmarkEnd w:id="77"/>
       <w:bookmarkEnd w:id="78"/>
-      <w:bookmarkEnd w:id="79"/>
     </w:p>
     <w:tbl>
       <w:tblPr>
@@ -37613,13 +37610,13 @@
       <w:pPr>
         <w:pStyle w:val="Heading4"/>
       </w:pPr>
-      <w:bookmarkStart w:id="80" w:name="_Toc94363205"/>
-      <w:bookmarkStart w:id="81" w:name="_Toc94364499"/>
+      <w:bookmarkStart w:id="79" w:name="_Toc94363205"/>
+      <w:bookmarkStart w:id="80" w:name="_Toc94364499"/>
       <w:r>
         <w:t>LOG OUT</w:t>
       </w:r>
+      <w:bookmarkEnd w:id="79"/>
       <w:bookmarkEnd w:id="80"/>
-      <w:bookmarkEnd w:id="81"/>
     </w:p>
     <w:tbl>
       <w:tblPr>
@@ -38132,29 +38129,29 @@
       <w:pPr>
         <w:pStyle w:val="Heading3"/>
       </w:pPr>
-      <w:bookmarkStart w:id="82" w:name="_Toc94363206"/>
-      <w:bookmarkStart w:id="83" w:name="_Toc94364500"/>
+      <w:bookmarkStart w:id="81" w:name="_Toc94363206"/>
+      <w:bookmarkStart w:id="82" w:name="_Toc94364500"/>
       <w:r>
         <w:lastRenderedPageBreak/>
         <w:t>SEQUENCE DIAGRAMS</w:t>
       </w:r>
+      <w:bookmarkEnd w:id="81"/>
       <w:bookmarkEnd w:id="82"/>
-      <w:bookmarkEnd w:id="83"/>
     </w:p>
     <w:p>
       <w:pPr>
         <w:pStyle w:val="Heading4"/>
       </w:pPr>
-      <w:bookmarkStart w:id="84" w:name="_Toc94363207"/>
-      <w:bookmarkStart w:id="85" w:name="_Toc94364501"/>
+      <w:bookmarkStart w:id="83" w:name="_Toc94363207"/>
+      <w:bookmarkStart w:id="84" w:name="_Toc94364501"/>
       <w:r>
         <w:t>ADMISSION</w:t>
       </w:r>
+      <w:bookmarkEnd w:id="83"/>
       <w:bookmarkEnd w:id="84"/>
-      <w:bookmarkEnd w:id="85"/>
     </w:p>
     <w:p>
-      <w:bookmarkStart w:id="86" w:name="_Toc94363208"/>
+      <w:bookmarkStart w:id="85" w:name="_Toc94363208"/>
       <w:r>
         <w:rPr>
           <w:noProof/>
@@ -38200,12 +38197,12 @@
       <w:pPr>
         <w:pStyle w:val="Heading4"/>
       </w:pPr>
-      <w:bookmarkStart w:id="87" w:name="_Toc94364502"/>
+      <w:bookmarkStart w:id="86" w:name="_Toc94364502"/>
       <w:r>
         <w:t>CHECK ADMISSION STATUS</w:t>
       </w:r>
+      <w:bookmarkEnd w:id="85"/>
       <w:bookmarkEnd w:id="86"/>
-      <w:bookmarkEnd w:id="87"/>
     </w:p>
     <w:p>
       <w:r>
@@ -38253,14 +38250,14 @@
       <w:pPr>
         <w:pStyle w:val="Heading4"/>
       </w:pPr>
-      <w:bookmarkStart w:id="88" w:name="_Toc94363209"/>
-      <w:bookmarkStart w:id="89" w:name="_Toc94364503"/>
+      <w:bookmarkStart w:id="87" w:name="_Toc94363209"/>
+      <w:bookmarkStart w:id="88" w:name="_Toc94364503"/>
       <w:r>
         <w:lastRenderedPageBreak/>
         <w:t>STUDENT REGISTRATION</w:t>
       </w:r>
+      <w:bookmarkEnd w:id="87"/>
       <w:bookmarkEnd w:id="88"/>
-      <w:bookmarkEnd w:id="89"/>
     </w:p>
     <w:p>
       <w:r>
@@ -38311,8 +38308,8 @@
       <w:pPr>
         <w:pStyle w:val="Heading4"/>
       </w:pPr>
-      <w:bookmarkStart w:id="90" w:name="_Toc94363210"/>
-      <w:bookmarkStart w:id="91" w:name="_Toc94364504"/>
+      <w:bookmarkStart w:id="89" w:name="_Toc94363210"/>
+      <w:bookmarkStart w:id="90" w:name="_Toc94364504"/>
       <w:r>
         <w:lastRenderedPageBreak/>
         <w:t xml:space="preserve">ADMIN </w:t>
@@ -38320,8 +38317,8 @@
       <w:r>
         <w:t>LOGIN</w:t>
       </w:r>
+      <w:bookmarkEnd w:id="89"/>
       <w:bookmarkEnd w:id="90"/>
-      <w:bookmarkEnd w:id="91"/>
     </w:p>
     <w:p>
       <w:r>
@@ -38369,13 +38366,13 @@
       <w:pPr>
         <w:pStyle w:val="Heading4"/>
       </w:pPr>
-      <w:bookmarkStart w:id="92" w:name="_Toc94363211"/>
-      <w:bookmarkStart w:id="93" w:name="_Toc94364505"/>
+      <w:bookmarkStart w:id="91" w:name="_Toc94363211"/>
+      <w:bookmarkStart w:id="92" w:name="_Toc94364505"/>
       <w:r>
         <w:t>ADMIN LOGOUT</w:t>
       </w:r>
+      <w:bookmarkEnd w:id="91"/>
       <w:bookmarkEnd w:id="92"/>
-      <w:bookmarkEnd w:id="93"/>
     </w:p>
     <w:p>
       <w:pPr>
@@ -38442,8 +38439,8 @@
       <w:pPr>
         <w:pStyle w:val="Heading4"/>
       </w:pPr>
-      <w:bookmarkStart w:id="94" w:name="_Toc94363212"/>
-      <w:bookmarkStart w:id="95" w:name="_Toc94364506"/>
+      <w:bookmarkStart w:id="93" w:name="_Toc94363212"/>
+      <w:bookmarkStart w:id="94" w:name="_Toc94364506"/>
       <w:r>
         <w:rPr>
           <w:noProof/>
@@ -38508,8 +38505,8 @@
       <w:r>
         <w:t>ADMIN SYSTEM MANAGEMENT</w:t>
       </w:r>
+      <w:bookmarkEnd w:id="93"/>
       <w:bookmarkEnd w:id="94"/>
-      <w:bookmarkEnd w:id="95"/>
     </w:p>
     <w:p>
       <w:pPr>
@@ -38528,14 +38525,14 @@
       <w:pPr>
         <w:pStyle w:val="Heading4"/>
       </w:pPr>
-      <w:bookmarkStart w:id="96" w:name="_Toc94363213"/>
-      <w:bookmarkStart w:id="97" w:name="_Toc94364507"/>
+      <w:bookmarkStart w:id="95" w:name="_Toc94363213"/>
+      <w:bookmarkStart w:id="96" w:name="_Toc94364507"/>
       <w:r>
         <w:lastRenderedPageBreak/>
         <w:t>CREATE/EDIT ADMIN ACCOUNT</w:t>
       </w:r>
+      <w:bookmarkEnd w:id="95"/>
       <w:bookmarkEnd w:id="96"/>
-      <w:bookmarkEnd w:id="97"/>
     </w:p>
     <w:p>
       <w:pPr>
@@ -38603,26 +38600,26 @@
       <w:pPr>
         <w:pStyle w:val="Heading3"/>
       </w:pPr>
-      <w:bookmarkStart w:id="98" w:name="_Toc94363214"/>
-      <w:bookmarkStart w:id="99" w:name="_Toc94364508"/>
+      <w:bookmarkStart w:id="97" w:name="_Toc94363214"/>
+      <w:bookmarkStart w:id="98" w:name="_Toc94364508"/>
       <w:r>
         <w:lastRenderedPageBreak/>
         <w:t>DATA FLOW DIAGRAM</w:t>
       </w:r>
+      <w:bookmarkEnd w:id="97"/>
       <w:bookmarkEnd w:id="98"/>
-      <w:bookmarkEnd w:id="99"/>
     </w:p>
     <w:p>
       <w:pPr>
         <w:pStyle w:val="Heading4"/>
       </w:pPr>
-      <w:bookmarkStart w:id="100" w:name="_Toc94363215"/>
-      <w:bookmarkStart w:id="101" w:name="_Toc94364509"/>
+      <w:bookmarkStart w:id="99" w:name="_Toc94363215"/>
+      <w:bookmarkStart w:id="100" w:name="_Toc94364509"/>
       <w:r>
         <w:t>CONTEXT DIAGRAM</w:t>
       </w:r>
+      <w:bookmarkEnd w:id="99"/>
       <w:bookmarkEnd w:id="100"/>
-      <w:bookmarkEnd w:id="101"/>
     </w:p>
     <w:p>
       <w:pPr>
@@ -38675,13 +38672,13 @@
       <w:pPr>
         <w:pStyle w:val="Heading4"/>
       </w:pPr>
-      <w:bookmarkStart w:id="102" w:name="_Toc94363216"/>
-      <w:bookmarkStart w:id="103" w:name="_Toc94364510"/>
+      <w:bookmarkStart w:id="101" w:name="_Toc94363216"/>
+      <w:bookmarkStart w:id="102" w:name="_Toc94364510"/>
       <w:r>
         <w:t>LEVEL 0</w:t>
       </w:r>
+      <w:bookmarkEnd w:id="101"/>
       <w:bookmarkEnd w:id="102"/>
-      <w:bookmarkEnd w:id="103"/>
     </w:p>
     <w:p>
       <w:pPr>
@@ -38856,13 +38853,13 @@
       <w:pPr>
         <w:pStyle w:val="Heading4"/>
       </w:pPr>
-      <w:bookmarkStart w:id="104" w:name="_Toc94363217"/>
-      <w:bookmarkStart w:id="105" w:name="_Toc94364511"/>
+      <w:bookmarkStart w:id="103" w:name="_Toc94363217"/>
+      <w:bookmarkStart w:id="104" w:name="_Toc94364511"/>
       <w:r>
         <w:t>LEVEL 1</w:t>
       </w:r>
+      <w:bookmarkEnd w:id="103"/>
       <w:bookmarkEnd w:id="104"/>
-      <w:bookmarkEnd w:id="105"/>
     </w:p>
     <w:p>
       <w:pPr>
@@ -39462,14 +39459,14 @@
       <w:pPr>
         <w:pStyle w:val="Heading3"/>
       </w:pPr>
-      <w:bookmarkStart w:id="106" w:name="_Toc94363218"/>
-      <w:bookmarkStart w:id="107" w:name="_Toc94364512"/>
+      <w:bookmarkStart w:id="105" w:name="_Toc94363218"/>
+      <w:bookmarkStart w:id="106" w:name="_Toc94364512"/>
       <w:r>
         <w:lastRenderedPageBreak/>
         <w:t>LOGICAL ENTITY RELATIONSHIP DIAGRAM</w:t>
       </w:r>
+      <w:bookmarkEnd w:id="105"/>
       <w:bookmarkEnd w:id="106"/>
-      <w:bookmarkEnd w:id="107"/>
     </w:p>
     <w:p/>
     <w:p/>
@@ -39524,26 +39521,26 @@
       <w:pPr>
         <w:pStyle w:val="Heading3"/>
       </w:pPr>
-      <w:bookmarkStart w:id="108" w:name="_Toc94363219"/>
-      <w:bookmarkStart w:id="109" w:name="_Toc94364513"/>
+      <w:bookmarkStart w:id="107" w:name="_Toc94363219"/>
+      <w:bookmarkStart w:id="108" w:name="_Toc94364513"/>
       <w:r>
         <w:lastRenderedPageBreak/>
         <w:t>ENTITY PROPERTIES</w:t>
       </w:r>
+      <w:bookmarkEnd w:id="107"/>
       <w:bookmarkEnd w:id="108"/>
-      <w:bookmarkEnd w:id="109"/>
     </w:p>
     <w:p>
       <w:pPr>
         <w:pStyle w:val="Heading4"/>
       </w:pPr>
-      <w:bookmarkStart w:id="110" w:name="_Toc94363220"/>
-      <w:bookmarkStart w:id="111" w:name="_Toc94364514"/>
+      <w:bookmarkStart w:id="109" w:name="_Toc94363220"/>
+      <w:bookmarkStart w:id="110" w:name="_Toc94364514"/>
       <w:r>
         <w:t>STREAM</w:t>
       </w:r>
+      <w:bookmarkEnd w:id="109"/>
       <w:bookmarkEnd w:id="110"/>
-      <w:bookmarkEnd w:id="111"/>
     </w:p>
     <w:p>
       <w:pPr>
@@ -39597,13 +39594,13 @@
       <w:pPr>
         <w:pStyle w:val="Heading4"/>
       </w:pPr>
-      <w:bookmarkStart w:id="112" w:name="_Toc94363221"/>
-      <w:bookmarkStart w:id="113" w:name="_Toc94364515"/>
+      <w:bookmarkStart w:id="111" w:name="_Toc94363221"/>
+      <w:bookmarkStart w:id="112" w:name="_Toc94364515"/>
       <w:r>
         <w:t>FIELD</w:t>
       </w:r>
+      <w:bookmarkEnd w:id="111"/>
       <w:bookmarkEnd w:id="112"/>
-      <w:bookmarkEnd w:id="113"/>
     </w:p>
     <w:p>
       <w:pPr>
@@ -39664,13 +39661,13 @@
       <w:pPr>
         <w:pStyle w:val="Heading4"/>
       </w:pPr>
-      <w:bookmarkStart w:id="114" w:name="_Toc94363222"/>
-      <w:bookmarkStart w:id="115" w:name="_Toc94364516"/>
+      <w:bookmarkStart w:id="113" w:name="_Toc94363222"/>
+      <w:bookmarkStart w:id="114" w:name="_Toc94364516"/>
       <w:r>
         <w:t>COURSE</w:t>
       </w:r>
+      <w:bookmarkEnd w:id="113"/>
       <w:bookmarkEnd w:id="114"/>
-      <w:bookmarkEnd w:id="115"/>
     </w:p>
     <w:p>
       <w:pPr>
@@ -39724,14 +39721,14 @@
       <w:pPr>
         <w:pStyle w:val="Heading4"/>
       </w:pPr>
-      <w:bookmarkStart w:id="116" w:name="_Toc94363223"/>
-      <w:bookmarkStart w:id="117" w:name="_Toc94364517"/>
+      <w:bookmarkStart w:id="115" w:name="_Toc94363223"/>
+      <w:bookmarkStart w:id="116" w:name="_Toc94364517"/>
       <w:r>
         <w:lastRenderedPageBreak/>
         <w:t>ADMISSION</w:t>
       </w:r>
+      <w:bookmarkEnd w:id="115"/>
       <w:bookmarkEnd w:id="116"/>
-      <w:bookmarkEnd w:id="117"/>
     </w:p>
     <w:p>
       <w:pPr>
@@ -39785,13 +39782,13 @@
       <w:pPr>
         <w:pStyle w:val="Heading4"/>
       </w:pPr>
-      <w:bookmarkStart w:id="118" w:name="_Toc94363224"/>
-      <w:bookmarkStart w:id="119" w:name="_Toc94364518"/>
+      <w:bookmarkStart w:id="117" w:name="_Toc94363224"/>
+      <w:bookmarkStart w:id="118" w:name="_Toc94364518"/>
       <w:r>
         <w:t>SPECIALIZED SUBJECT</w:t>
       </w:r>
+      <w:bookmarkEnd w:id="117"/>
       <w:bookmarkEnd w:id="118"/>
-      <w:bookmarkEnd w:id="119"/>
     </w:p>
     <w:p>
       <w:pPr>
@@ -39845,14 +39842,14 @@
       <w:pPr>
         <w:pStyle w:val="Heading4"/>
       </w:pPr>
-      <w:bookmarkStart w:id="120" w:name="_Toc94363225"/>
-      <w:bookmarkStart w:id="121" w:name="_Toc94364519"/>
+      <w:bookmarkStart w:id="119" w:name="_Toc94363225"/>
+      <w:bookmarkStart w:id="120" w:name="_Toc94364519"/>
       <w:r>
         <w:lastRenderedPageBreak/>
         <w:t>OPTIONAL SUBJECT</w:t>
       </w:r>
+      <w:bookmarkEnd w:id="119"/>
       <w:bookmarkEnd w:id="120"/>
-      <w:bookmarkEnd w:id="121"/>
     </w:p>
     <w:p>
       <w:pPr>
@@ -39906,13 +39903,13 @@
       <w:pPr>
         <w:pStyle w:val="Heading4"/>
       </w:pPr>
-      <w:bookmarkStart w:id="122" w:name="_Toc94363226"/>
-      <w:bookmarkStart w:id="123" w:name="_Toc94364520"/>
+      <w:bookmarkStart w:id="121" w:name="_Toc94363226"/>
+      <w:bookmarkStart w:id="122" w:name="_Toc94364520"/>
       <w:r>
         <w:t>REGISTRATION</w:t>
       </w:r>
+      <w:bookmarkEnd w:id="121"/>
       <w:bookmarkEnd w:id="122"/>
-      <w:bookmarkEnd w:id="123"/>
     </w:p>
     <w:p>
       <w:pPr>
@@ -39966,13 +39963,13 @@
       <w:pPr>
         <w:pStyle w:val="Heading4"/>
       </w:pPr>
-      <w:bookmarkStart w:id="124" w:name="_Toc94363227"/>
-      <w:bookmarkStart w:id="125" w:name="_Toc94364521"/>
+      <w:bookmarkStart w:id="123" w:name="_Toc94363227"/>
+      <w:bookmarkStart w:id="124" w:name="_Toc94364521"/>
       <w:r>
         <w:t>DEPARTMENT</w:t>
       </w:r>
+      <w:bookmarkEnd w:id="123"/>
       <w:bookmarkEnd w:id="124"/>
-      <w:bookmarkEnd w:id="125"/>
     </w:p>
     <w:p>
       <w:pPr>
@@ -40026,14 +40023,14 @@
       <w:pPr>
         <w:pStyle w:val="Heading4"/>
       </w:pPr>
-      <w:bookmarkStart w:id="126" w:name="_Toc94363228"/>
-      <w:bookmarkStart w:id="127" w:name="_Toc94364522"/>
+      <w:bookmarkStart w:id="125" w:name="_Toc94363228"/>
+      <w:bookmarkStart w:id="126" w:name="_Toc94364522"/>
       <w:r>
         <w:lastRenderedPageBreak/>
         <w:t>FACULTY</w:t>
       </w:r>
+      <w:bookmarkEnd w:id="125"/>
       <w:bookmarkEnd w:id="126"/>
-      <w:bookmarkEnd w:id="127"/>
     </w:p>
     <w:p>
       <w:pPr>
@@ -40095,13 +40092,13 @@
       <w:pPr>
         <w:pStyle w:val="Heading4"/>
       </w:pPr>
-      <w:bookmarkStart w:id="128" w:name="_Toc94363229"/>
-      <w:bookmarkStart w:id="129" w:name="_Toc94364523"/>
+      <w:bookmarkStart w:id="127" w:name="_Toc94363229"/>
+      <w:bookmarkStart w:id="128" w:name="_Toc94364523"/>
       <w:r>
         <w:t>FACILITIES</w:t>
       </w:r>
+      <w:bookmarkEnd w:id="127"/>
       <w:bookmarkEnd w:id="128"/>
-      <w:bookmarkEnd w:id="129"/>
     </w:p>
     <w:p>
       <w:pPr>
@@ -40170,14 +40167,14 @@
       <w:pPr>
         <w:pStyle w:val="Heading4"/>
       </w:pPr>
-      <w:bookmarkStart w:id="130" w:name="_Toc94363230"/>
-      <w:bookmarkStart w:id="131" w:name="_Toc94364524"/>
+      <w:bookmarkStart w:id="129" w:name="_Toc94363230"/>
+      <w:bookmarkStart w:id="130" w:name="_Toc94364524"/>
       <w:r>
         <w:lastRenderedPageBreak/>
         <w:t>FEEDBACK</w:t>
       </w:r>
+      <w:bookmarkEnd w:id="129"/>
       <w:bookmarkEnd w:id="130"/>
-      <w:bookmarkEnd w:id="131"/>
     </w:p>
     <w:p>
       <w:pPr>
@@ -40231,13 +40228,13 @@
       <w:pPr>
         <w:pStyle w:val="Heading4"/>
       </w:pPr>
-      <w:bookmarkStart w:id="132" w:name="_Toc94363231"/>
-      <w:bookmarkStart w:id="133" w:name="_Toc94364525"/>
+      <w:bookmarkStart w:id="131" w:name="_Toc94363231"/>
+      <w:bookmarkStart w:id="132" w:name="_Toc94364525"/>
       <w:r>
         <w:t>ACCOUNT</w:t>
       </w:r>
+      <w:bookmarkEnd w:id="131"/>
       <w:bookmarkEnd w:id="132"/>
-      <w:bookmarkEnd w:id="133"/>
     </w:p>
     <w:p>
       <w:pPr>
@@ -40291,14 +40288,14 @@
       <w:pPr>
         <w:pStyle w:val="Heading3"/>
       </w:pPr>
-      <w:bookmarkStart w:id="134" w:name="_Toc94363232"/>
-      <w:bookmarkStart w:id="135" w:name="_Toc94364526"/>
+      <w:bookmarkStart w:id="133" w:name="_Toc94363232"/>
+      <w:bookmarkStart w:id="134" w:name="_Toc94364526"/>
       <w:r>
         <w:lastRenderedPageBreak/>
         <w:t>DATABASE DIAGRAM</w:t>
       </w:r>
+      <w:bookmarkEnd w:id="133"/>
       <w:bookmarkEnd w:id="134"/>
-      <w:bookmarkEnd w:id="135"/>
     </w:p>
     <w:p>
       <w:r>
@@ -40346,26 +40343,26 @@
       <w:pPr>
         <w:pStyle w:val="Heading3"/>
       </w:pPr>
-      <w:bookmarkStart w:id="136" w:name="_Toc94363233"/>
-      <w:bookmarkStart w:id="137" w:name="_Toc94364527"/>
+      <w:bookmarkStart w:id="135" w:name="_Toc94363233"/>
+      <w:bookmarkStart w:id="136" w:name="_Toc94364527"/>
       <w:r>
         <w:lastRenderedPageBreak/>
         <w:t>TABLE DESIGN</w:t>
       </w:r>
+      <w:bookmarkEnd w:id="135"/>
       <w:bookmarkEnd w:id="136"/>
-      <w:bookmarkEnd w:id="137"/>
     </w:p>
     <w:p>
       <w:pPr>
         <w:pStyle w:val="Heading4"/>
       </w:pPr>
-      <w:bookmarkStart w:id="138" w:name="_Toc94363234"/>
-      <w:bookmarkStart w:id="139" w:name="_Toc94364528"/>
+      <w:bookmarkStart w:id="137" w:name="_Toc94363234"/>
+      <w:bookmarkStart w:id="138" w:name="_Toc94364528"/>
       <w:r>
         <w:t>STREAM</w:t>
       </w:r>
+      <w:bookmarkEnd w:id="137"/>
       <w:bookmarkEnd w:id="138"/>
-      <w:bookmarkEnd w:id="139"/>
     </w:p>
     <w:tbl>
       <w:tblPr>
@@ -40862,18 +40859,18 @@
       </w:tr>
     </w:tbl>
     <w:p>
-      <w:bookmarkStart w:id="140" w:name="_Toc94363235"/>
+      <w:bookmarkStart w:id="139" w:name="_Toc94363235"/>
     </w:p>
     <w:p>
       <w:pPr>
         <w:pStyle w:val="Heading4"/>
       </w:pPr>
-      <w:bookmarkStart w:id="141" w:name="_Toc94364529"/>
+      <w:bookmarkStart w:id="140" w:name="_Toc94364529"/>
       <w:r>
         <w:t>FIELD</w:t>
       </w:r>
+      <w:bookmarkEnd w:id="139"/>
       <w:bookmarkEnd w:id="140"/>
-      <w:bookmarkEnd w:id="141"/>
     </w:p>
     <w:tbl>
       <w:tblPr>
@@ -41553,18 +41550,18 @@
       </w:tr>
     </w:tbl>
     <w:p>
-      <w:bookmarkStart w:id="142" w:name="_Toc94363236"/>
+      <w:bookmarkStart w:id="141" w:name="_Toc94363236"/>
     </w:p>
     <w:p>
       <w:pPr>
         <w:pStyle w:val="Heading4"/>
       </w:pPr>
-      <w:bookmarkStart w:id="143" w:name="_Toc94364530"/>
+      <w:bookmarkStart w:id="142" w:name="_Toc94364530"/>
       <w:r>
         <w:t>COURSE</w:t>
       </w:r>
+      <w:bookmarkEnd w:id="141"/>
       <w:bookmarkEnd w:id="142"/>
-      <w:bookmarkEnd w:id="143"/>
     </w:p>
     <w:tbl>
       <w:tblPr>
@@ -42746,13 +42743,13 @@
       <w:pPr>
         <w:pStyle w:val="Heading4"/>
       </w:pPr>
-      <w:bookmarkStart w:id="144" w:name="_Toc94363237"/>
-      <w:bookmarkStart w:id="145" w:name="_Toc94364531"/>
+      <w:bookmarkStart w:id="143" w:name="_Toc94363237"/>
+      <w:bookmarkStart w:id="144" w:name="_Toc94364531"/>
       <w:r>
         <w:t>ADMISSION</w:t>
       </w:r>
+      <w:bookmarkEnd w:id="143"/>
       <w:bookmarkEnd w:id="144"/>
-      <w:bookmarkEnd w:id="145"/>
     </w:p>
     <w:tbl>
       <w:tblPr>
@@ -45836,14 +45833,14 @@
       <w:pPr>
         <w:pStyle w:val="Heading4"/>
       </w:pPr>
-      <w:bookmarkStart w:id="146" w:name="_Toc94363238"/>
-      <w:bookmarkStart w:id="147" w:name="_Toc94364532"/>
+      <w:bookmarkStart w:id="145" w:name="_Toc94363238"/>
+      <w:bookmarkStart w:id="146" w:name="_Toc94364532"/>
       <w:r>
         <w:lastRenderedPageBreak/>
         <w:t>SPECIALZED SUBJECT</w:t>
       </w:r>
+      <w:bookmarkEnd w:id="145"/>
       <w:bookmarkEnd w:id="146"/>
-      <w:bookmarkEnd w:id="147"/>
     </w:p>
     <w:tbl>
       <w:tblPr>
@@ -46566,13 +46563,13 @@
       <w:pPr>
         <w:pStyle w:val="Heading4"/>
       </w:pPr>
-      <w:bookmarkStart w:id="148" w:name="_Toc94363239"/>
-      <w:bookmarkStart w:id="149" w:name="_Toc94364533"/>
+      <w:bookmarkStart w:id="147" w:name="_Toc94363239"/>
+      <w:bookmarkStart w:id="148" w:name="_Toc94364533"/>
       <w:r>
         <w:t>OPTINAL SUBJECT</w:t>
       </w:r>
+      <w:bookmarkEnd w:id="147"/>
       <w:bookmarkEnd w:id="148"/>
-      <w:bookmarkEnd w:id="149"/>
     </w:p>
     <w:tbl>
       <w:tblPr>
@@ -47072,13 +47069,13 @@
       <w:pPr>
         <w:pStyle w:val="Heading4"/>
       </w:pPr>
-      <w:bookmarkStart w:id="150" w:name="_Toc94363240"/>
-      <w:bookmarkStart w:id="151" w:name="_Toc94364534"/>
+      <w:bookmarkStart w:id="149" w:name="_Toc94363240"/>
+      <w:bookmarkStart w:id="150" w:name="_Toc94364534"/>
       <w:r>
         <w:t>REGISTRATION</w:t>
       </w:r>
+      <w:bookmarkEnd w:id="149"/>
       <w:bookmarkEnd w:id="150"/>
-      <w:bookmarkEnd w:id="151"/>
     </w:p>
     <w:tbl>
       <w:tblPr>
@@ -48508,14 +48505,14 @@
       <w:pPr>
         <w:pStyle w:val="Heading4"/>
       </w:pPr>
-      <w:bookmarkStart w:id="152" w:name="_Toc94363241"/>
-      <w:bookmarkStart w:id="153" w:name="_Toc94364535"/>
+      <w:bookmarkStart w:id="151" w:name="_Toc94363241"/>
+      <w:bookmarkStart w:id="152" w:name="_Toc94364535"/>
       <w:r>
         <w:lastRenderedPageBreak/>
         <w:t>DEPARTMENT</w:t>
       </w:r>
+      <w:bookmarkEnd w:id="151"/>
       <w:bookmarkEnd w:id="152"/>
-      <w:bookmarkEnd w:id="153"/>
     </w:p>
     <w:tbl>
       <w:tblPr>
@@ -49261,13 +49258,13 @@
       <w:pPr>
         <w:pStyle w:val="Heading4"/>
       </w:pPr>
-      <w:bookmarkStart w:id="154" w:name="_Toc94363242"/>
-      <w:bookmarkStart w:id="155" w:name="_Toc94364536"/>
+      <w:bookmarkStart w:id="153" w:name="_Toc94363242"/>
+      <w:bookmarkStart w:id="154" w:name="_Toc94364536"/>
       <w:r>
         <w:t>FACULTY</w:t>
       </w:r>
+      <w:bookmarkEnd w:id="153"/>
       <w:bookmarkEnd w:id="154"/>
-      <w:bookmarkEnd w:id="155"/>
     </w:p>
     <w:tbl>
       <w:tblPr>
@@ -50375,13 +50372,13 @@
       <w:pPr>
         <w:pStyle w:val="Heading4"/>
       </w:pPr>
-      <w:bookmarkStart w:id="156" w:name="_Toc94363243"/>
-      <w:bookmarkStart w:id="157" w:name="_Toc94364537"/>
+      <w:bookmarkStart w:id="155" w:name="_Toc94363243"/>
+      <w:bookmarkStart w:id="156" w:name="_Toc94364537"/>
       <w:r>
         <w:t>FACILITIES</w:t>
       </w:r>
+      <w:bookmarkEnd w:id="155"/>
       <w:bookmarkEnd w:id="156"/>
-      <w:bookmarkEnd w:id="157"/>
     </w:p>
     <w:tbl>
       <w:tblPr>
@@ -51155,14 +51152,14 @@
       <w:pPr>
         <w:pStyle w:val="Heading4"/>
       </w:pPr>
-      <w:bookmarkStart w:id="158" w:name="_Toc94363244"/>
-      <w:bookmarkStart w:id="159" w:name="_Toc94364538"/>
+      <w:bookmarkStart w:id="157" w:name="_Toc94363244"/>
+      <w:bookmarkStart w:id="158" w:name="_Toc94364538"/>
       <w:r>
         <w:lastRenderedPageBreak/>
         <w:t>FEEDBACK</w:t>
       </w:r>
+      <w:bookmarkEnd w:id="157"/>
       <w:bookmarkEnd w:id="158"/>
-      <w:bookmarkEnd w:id="159"/>
     </w:p>
     <w:tbl>
       <w:tblPr>
@@ -52183,18 +52180,21 @@
       </w:tr>
     </w:tbl>
     <w:p>
-      <w:bookmarkStart w:id="160" w:name="_Toc94363245"/>
+      <w:bookmarkStart w:id="159" w:name="_Toc94363245"/>
     </w:p>
     <w:p>
       <w:pPr>
         <w:pStyle w:val="Heading4"/>
       </w:pPr>
-      <w:bookmarkStart w:id="161" w:name="_Toc94364539"/>
+      <w:bookmarkStart w:id="160" w:name="_Toc94364539"/>
       <w:r>
         <w:t>ACCOUNT</w:t>
       </w:r>
+      <w:bookmarkEnd w:id="159"/>
       <w:bookmarkEnd w:id="160"/>
-      <w:bookmarkEnd w:id="161"/>
+    </w:p>
+    <w:p>
+      <w:bookmarkStart w:id="161" w:name="_GoBack"/>
     </w:p>
     <w:tbl>
       <w:tblPr>
@@ -53229,6 +53229,7 @@
         </w:rPr>
       </w:pPr>
     </w:p>
+    <w:bookmarkEnd w:id="161"/>
     <w:p>
       <w:pPr>
         <w:rPr>
@@ -55117,7 +55118,7 @@
         <v:path o:extrusionok="f" gradientshapeok="t" o:connecttype="rect"/>
         <o:lock v:ext="edit" aspectratio="t"/>
       </v:shapetype>
-      <v:shape id="_x0000_i1027" type="#_x0000_t75" style="width:11.25pt;height:11.25pt" o:bullet="t">
+      <v:shape id="_x0000_i1028" type="#_x0000_t75" style="width:11.3pt;height:11.3pt" o:bullet="t">
         <v:imagedata r:id="rId1" o:title="mso80CD"/>
       </v:shape>
     </w:pict>
@@ -56567,6 +56568,7 @@
     <w:lsdException w:name="HTML Sample" w:semiHidden="1" w:unhideWhenUsed="1"/>
     <w:lsdException w:name="HTML Typewriter" w:semiHidden="1" w:unhideWhenUsed="1"/>
     <w:lsdException w:name="HTML Variable" w:semiHidden="1" w:unhideWhenUsed="1"/>
+    <w:lsdException w:name="Normal Table" w:semiHidden="1" w:unhideWhenUsed="1"/>
     <w:lsdException w:name="annotation subject" w:semiHidden="1" w:unhideWhenUsed="1"/>
     <w:lsdException w:name="No List" w:semiHidden="1" w:unhideWhenUsed="1"/>
     <w:lsdException w:name="Outline List 1" w:semiHidden="1" w:unhideWhenUsed="1"/>
@@ -56610,8 +56612,10 @@
     <w:lsdException w:name="Table Elegant" w:semiHidden="1" w:unhideWhenUsed="1"/>
     <w:lsdException w:name="Table Professional" w:semiHidden="1" w:unhideWhenUsed="1"/>
     <w:lsdException w:name="Table Subtle 1" w:semiHidden="1" w:unhideWhenUsed="1"/>
+    <w:lsdException w:name="Table Subtle 2" w:semiHidden="1" w:unhideWhenUsed="1"/>
     <w:lsdException w:name="Table Web 1" w:semiHidden="1" w:unhideWhenUsed="1"/>
     <w:lsdException w:name="Table Web 2" w:semiHidden="1" w:unhideWhenUsed="1"/>
+    <w:lsdException w:name="Table Web 3" w:semiHidden="1" w:unhideWhenUsed="1"/>
     <w:lsdException w:name="Balloon Text" w:semiHidden="1" w:unhideWhenUsed="1"/>
     <w:lsdException w:name="Table Grid" w:uiPriority="39"/>
     <w:lsdException w:name="Table Theme" w:semiHidden="1" w:unhideWhenUsed="1"/>
@@ -57581,7 +57585,7 @@
 </file>
 
 <file path=customXml/itemProps1.xml><?xml version="1.0" encoding="utf-8"?>
-<ds:datastoreItem xmlns:ds="http://schemas.openxmlformats.org/officeDocument/2006/customXml" ds:itemID="{0AE98D7A-41AF-4B46-A82B-2EED52C525EA}">
+<ds:datastoreItem xmlns:ds="http://schemas.openxmlformats.org/officeDocument/2006/customXml" ds:itemID="{72638370-0178-4CFB-A563-B7017F41A1C8}">
   <ds:schemaRefs>
     <ds:schemaRef ds:uri="http://schemas.openxmlformats.org/officeDocument/2006/bibliography"/>
   </ds:schemaRefs>

</xml_diff>